<commit_message>
Cambie el prioridades por el SPN
</commit_message>
<xml_diff>
--- a/Tp_entrega_doc/Tp parte 2.docx
+++ b/Tp_entrega_doc/Tp parte 2.docx
@@ -481,9 +481,9 @@
         </w:tblCellMar>
       </w:tblPr>
       <w:tblGrid>
-        <w:gridCol w:w="1109"/>
+        <w:gridCol w:w="1108"/>
         <w:gridCol w:w="1185"/>
-        <w:gridCol w:w="1201"/>
+        <w:gridCol w:w="1202"/>
         <w:gridCol w:w="1200"/>
         <w:gridCol w:w="1185"/>
         <w:gridCol w:w="1199"/>
@@ -495,7 +495,7 @@
         </w:trPr>
         <w:tc>
           <w:tcPr>
-            <w:tcW w:w="1109" w:type="dxa"/>
+            <w:tcW w:w="1108" w:type="dxa"/>
             <w:tcBorders/>
             <w:vAlign w:val="center"/>
           </w:tcPr>
@@ -553,7 +553,7 @@
         </w:tc>
         <w:tc>
           <w:tcPr>
-            <w:tcW w:w="1201" w:type="dxa"/>
+            <w:tcW w:w="1202" w:type="dxa"/>
             <w:tcBorders/>
             <w:vAlign w:val="center"/>
           </w:tcPr>
@@ -643,7 +643,7 @@
         </w:trPr>
         <w:tc>
           <w:tcPr>
-            <w:tcW w:w="1109" w:type="dxa"/>
+            <w:tcW w:w="1108" w:type="dxa"/>
             <w:tcBorders/>
             <w:vAlign w:val="center"/>
           </w:tcPr>
@@ -697,7 +697,7 @@
         </w:tc>
         <w:tc>
           <w:tcPr>
-            <w:tcW w:w="1201" w:type="dxa"/>
+            <w:tcW w:w="1202" w:type="dxa"/>
             <w:tcBorders/>
             <w:vAlign w:val="center"/>
           </w:tcPr>
@@ -840,7 +840,7 @@
         </w:trPr>
         <w:tc>
           <w:tcPr>
-            <w:tcW w:w="1109" w:type="dxa"/>
+            <w:tcW w:w="1108" w:type="dxa"/>
             <w:tcBorders/>
             <w:vAlign w:val="center"/>
           </w:tcPr>
@@ -892,7 +892,7 @@
         </w:tc>
         <w:tc>
           <w:tcPr>
-            <w:tcW w:w="1201" w:type="dxa"/>
+            <w:tcW w:w="1202" w:type="dxa"/>
             <w:tcBorders/>
             <w:vAlign w:val="center"/>
           </w:tcPr>
@@ -1017,7 +1017,7 @@
         </w:trPr>
         <w:tc>
           <w:tcPr>
-            <w:tcW w:w="1109" w:type="dxa"/>
+            <w:tcW w:w="1108" w:type="dxa"/>
             <w:tcBorders/>
             <w:vAlign w:val="center"/>
           </w:tcPr>
@@ -1069,7 +1069,7 @@
         </w:tc>
         <w:tc>
           <w:tcPr>
-            <w:tcW w:w="1201" w:type="dxa"/>
+            <w:tcW w:w="1202" w:type="dxa"/>
             <w:tcBorders/>
             <w:vAlign w:val="center"/>
           </w:tcPr>
@@ -1194,7 +1194,7 @@
         </w:trPr>
         <w:tc>
           <w:tcPr>
-            <w:tcW w:w="1109" w:type="dxa"/>
+            <w:tcW w:w="1108" w:type="dxa"/>
             <w:tcBorders/>
             <w:vAlign w:val="center"/>
           </w:tcPr>
@@ -1246,7 +1246,7 @@
         </w:tc>
         <w:tc>
           <w:tcPr>
-            <w:tcW w:w="1201" w:type="dxa"/>
+            <w:tcW w:w="1202" w:type="dxa"/>
             <w:tcBorders/>
             <w:vAlign w:val="center"/>
           </w:tcPr>
@@ -1371,7 +1371,7 @@
         </w:trPr>
         <w:tc>
           <w:tcPr>
-            <w:tcW w:w="1109" w:type="dxa"/>
+            <w:tcW w:w="1108" w:type="dxa"/>
             <w:tcBorders/>
             <w:vAlign w:val="center"/>
           </w:tcPr>
@@ -1423,7 +1423,7 @@
         </w:tc>
         <w:tc>
           <w:tcPr>
-            <w:tcW w:w="1201" w:type="dxa"/>
+            <w:tcW w:w="1202" w:type="dxa"/>
             <w:tcBorders/>
             <w:vAlign w:val="center"/>
           </w:tcPr>
@@ -1548,7 +1548,7 @@
         </w:trPr>
         <w:tc>
           <w:tcPr>
-            <w:tcW w:w="1109" w:type="dxa"/>
+            <w:tcW w:w="1108" w:type="dxa"/>
             <w:tcBorders/>
             <w:vAlign w:val="center"/>
           </w:tcPr>
@@ -1600,7 +1600,7 @@
         </w:tc>
         <w:tc>
           <w:tcPr>
-            <w:tcW w:w="1201" w:type="dxa"/>
+            <w:tcW w:w="1202" w:type="dxa"/>
             <w:tcBorders/>
             <w:vAlign w:val="center"/>
           </w:tcPr>
@@ -1725,7 +1725,7 @@
         </w:trPr>
         <w:tc>
           <w:tcPr>
-            <w:tcW w:w="1109" w:type="dxa"/>
+            <w:tcW w:w="1108" w:type="dxa"/>
             <w:tcBorders/>
             <w:vAlign w:val="center"/>
           </w:tcPr>
@@ -1777,7 +1777,7 @@
         </w:tc>
         <w:tc>
           <w:tcPr>
-            <w:tcW w:w="1201" w:type="dxa"/>
+            <w:tcW w:w="1202" w:type="dxa"/>
             <w:tcBorders/>
             <w:vAlign w:val="center"/>
           </w:tcPr>
@@ -3264,12 +3264,25 @@
       </w:pPr>
       <w:r>
         <w:rPr>
+          <w:rFonts w:eastAsia="NSimSun" w:cs="Lucida Sans"/>
+          <w:b/>
+          <w:bCs/>
+          <w:color w:val="auto"/>
+          <w:kern w:val="2"/>
+          <w:sz w:val="32"/>
+          <w:szCs w:val="32"/>
+          <w:lang w:val="es-AR" w:eastAsia="zh-CN" w:bidi="hi-IN"/>
+        </w:rPr>
+        <w:t>SPN</w:t>
+      </w:r>
+      <w:r>
+        <w:rPr>
           <w:b/>
           <w:bCs/>
           <w:sz w:val="32"/>
           <w:szCs w:val="32"/>
         </w:rPr>
-        <w:t>Prioridades(no apropiativo):</w:t>
+        <w:t>:</w:t>
       </w:r>
     </w:p>
     <w:p>
@@ -3284,13 +3297,13 @@
       <w:r>
         <w:rPr/>
         <w:drawing>
-          <wp:anchor behindDoc="0" distT="0" distB="0" distL="0" distR="0" simplePos="0" locked="0" layoutInCell="1" allowOverlap="1" relativeHeight="6">
+          <wp:anchor behindDoc="0" distT="0" distB="0" distL="0" distR="0" simplePos="0" locked="0" layoutInCell="1" allowOverlap="1" relativeHeight="8">
             <wp:simplePos x="0" y="0"/>
             <wp:positionH relativeFrom="column">
-              <wp:posOffset>-80645</wp:posOffset>
+              <wp:align>center</wp:align>
             </wp:positionH>
             <wp:positionV relativeFrom="paragraph">
-              <wp:posOffset>77470</wp:posOffset>
+              <wp:posOffset>635</wp:posOffset>
             </wp:positionV>
             <wp:extent cx="6120130" cy="2924810"/>
             <wp:effectExtent l="0" t="0" r="0" b="0"/>
@@ -3328,14 +3341,222 @@
             </a:graphic>
           </wp:anchor>
         </w:drawing>
+      </w:r>
+    </w:p>
+    <w:p>
+      <w:pPr>
+        <w:pStyle w:val="Normal"/>
+        <w:bidi w:val="0"/>
+        <w:jc w:val="left"/>
+        <w:rPr>
+          <w:rFonts w:ascii="Liberation Serif" w:hAnsi="Liberation Serif"/>
+        </w:rPr>
+      </w:pPr>
+      <w:r>
+        <w:rPr/>
+      </w:r>
+    </w:p>
+    <w:p>
+      <w:pPr>
+        <w:pStyle w:val="Normal"/>
+        <w:bidi w:val="0"/>
+        <w:jc w:val="left"/>
+        <w:rPr>
+          <w:rFonts w:ascii="Liberation Serif" w:hAnsi="Liberation Serif"/>
+        </w:rPr>
+      </w:pPr>
+      <w:r>
+        <w:rPr/>
+      </w:r>
+    </w:p>
+    <w:p>
+      <w:pPr>
+        <w:pStyle w:val="Normal"/>
+        <w:bidi w:val="0"/>
+        <w:jc w:val="left"/>
+        <w:rPr>
+          <w:rFonts w:ascii="Liberation Serif" w:hAnsi="Liberation Serif"/>
+        </w:rPr>
+      </w:pPr>
+      <w:r>
+        <w:rPr/>
+      </w:r>
+    </w:p>
+    <w:p>
+      <w:pPr>
+        <w:pStyle w:val="Normal"/>
+        <w:bidi w:val="0"/>
+        <w:jc w:val="left"/>
+        <w:rPr>
+          <w:rFonts w:ascii="Liberation Serif" w:hAnsi="Liberation Serif"/>
+        </w:rPr>
+      </w:pPr>
+      <w:r>
+        <w:rPr/>
+      </w:r>
+    </w:p>
+    <w:p>
+      <w:pPr>
+        <w:pStyle w:val="Normal"/>
+        <w:bidi w:val="0"/>
+        <w:jc w:val="left"/>
+        <w:rPr>
+          <w:rFonts w:ascii="Liberation Serif" w:hAnsi="Liberation Serif"/>
+        </w:rPr>
+      </w:pPr>
+      <w:r>
+        <w:rPr/>
+      </w:r>
+    </w:p>
+    <w:p>
+      <w:pPr>
+        <w:pStyle w:val="Normal"/>
+        <w:bidi w:val="0"/>
+        <w:jc w:val="left"/>
+        <w:rPr>
+          <w:rFonts w:ascii="Liberation Serif" w:hAnsi="Liberation Serif"/>
+        </w:rPr>
+      </w:pPr>
+      <w:r>
+        <w:rPr/>
+      </w:r>
+    </w:p>
+    <w:p>
+      <w:pPr>
+        <w:pStyle w:val="Normal"/>
+        <w:bidi w:val="0"/>
+        <w:jc w:val="left"/>
+        <w:rPr>
+          <w:rFonts w:ascii="Liberation Serif" w:hAnsi="Liberation Serif"/>
+        </w:rPr>
+      </w:pPr>
+      <w:r>
+        <w:rPr/>
+      </w:r>
+    </w:p>
+    <w:p>
+      <w:pPr>
+        <w:pStyle w:val="Normal"/>
+        <w:bidi w:val="0"/>
+        <w:jc w:val="left"/>
+        <w:rPr>
+          <w:rFonts w:ascii="Liberation Serif" w:hAnsi="Liberation Serif"/>
+        </w:rPr>
+      </w:pPr>
+      <w:r>
+        <w:rPr/>
+      </w:r>
+    </w:p>
+    <w:p>
+      <w:pPr>
+        <w:pStyle w:val="Normal"/>
+        <w:bidi w:val="0"/>
+        <w:jc w:val="left"/>
+        <w:rPr>
+          <w:rFonts w:ascii="Liberation Serif" w:hAnsi="Liberation Serif"/>
+        </w:rPr>
+      </w:pPr>
+      <w:r>
+        <w:rPr/>
+      </w:r>
+    </w:p>
+    <w:p>
+      <w:pPr>
+        <w:pStyle w:val="Normal"/>
+        <w:bidi w:val="0"/>
+        <w:jc w:val="left"/>
+        <w:rPr>
+          <w:rFonts w:ascii="Liberation Serif" w:hAnsi="Liberation Serif"/>
+        </w:rPr>
+      </w:pPr>
+      <w:r>
+        <w:rPr/>
+      </w:r>
+    </w:p>
+    <w:p>
+      <w:pPr>
+        <w:pStyle w:val="Normal"/>
+        <w:bidi w:val="0"/>
+        <w:jc w:val="left"/>
+        <w:rPr>
+          <w:rFonts w:ascii="Liberation Serif" w:hAnsi="Liberation Serif"/>
+        </w:rPr>
+      </w:pPr>
+      <w:r>
+        <w:rPr/>
+      </w:r>
+    </w:p>
+    <w:p>
+      <w:pPr>
+        <w:pStyle w:val="Normal"/>
+        <w:bidi w:val="0"/>
+        <w:jc w:val="left"/>
+        <w:rPr>
+          <w:rFonts w:ascii="Liberation Serif" w:hAnsi="Liberation Serif"/>
+        </w:rPr>
+      </w:pPr>
+      <w:r>
+        <w:rPr/>
+      </w:r>
+    </w:p>
+    <w:p>
+      <w:pPr>
+        <w:pStyle w:val="Normal"/>
+        <w:bidi w:val="0"/>
+        <w:jc w:val="left"/>
+        <w:rPr>
+          <w:rFonts w:ascii="Liberation Serif" w:hAnsi="Liberation Serif"/>
+        </w:rPr>
+      </w:pPr>
+      <w:r>
+        <w:rPr/>
+      </w:r>
+    </w:p>
+    <w:p>
+      <w:pPr>
+        <w:pStyle w:val="Normal"/>
+        <w:bidi w:val="0"/>
+        <w:jc w:val="left"/>
+        <w:rPr>
+          <w:rFonts w:ascii="Liberation Serif" w:hAnsi="Liberation Serif"/>
+        </w:rPr>
+      </w:pPr>
+      <w:r>
+        <w:rPr/>
+      </w:r>
+    </w:p>
+    <w:p>
+      <w:pPr>
+        <w:pStyle w:val="Normal"/>
+        <w:bidi w:val="0"/>
+        <w:jc w:val="left"/>
+        <w:rPr>
+          <w:rFonts w:ascii="Liberation Serif" w:hAnsi="Liberation Serif"/>
+        </w:rPr>
+      </w:pPr>
+      <w:r>
+        <w:rPr/>
+      </w:r>
+    </w:p>
+    <w:p>
+      <w:pPr>
+        <w:pStyle w:val="Normal"/>
+        <w:bidi w:val="0"/>
+        <w:jc w:val="left"/>
+        <w:rPr>
+          <w:rFonts w:ascii="Liberation Serif" w:hAnsi="Liberation Serif"/>
+        </w:rPr>
+      </w:pPr>
+      <w:r>
+        <w:rPr/>
         <w:drawing>
-          <wp:anchor behindDoc="0" distT="0" distB="0" distL="0" distR="0" simplePos="0" locked="0" layoutInCell="1" allowOverlap="1" relativeHeight="7">
+          <wp:anchor behindDoc="0" distT="0" distB="0" distL="0" distR="0" simplePos="0" locked="0" layoutInCell="1" allowOverlap="1" relativeHeight="9">
             <wp:simplePos x="0" y="0"/>
             <wp:positionH relativeFrom="column">
-              <wp:posOffset>-80645</wp:posOffset>
+              <wp:posOffset>0</wp:posOffset>
             </wp:positionH>
             <wp:positionV relativeFrom="paragraph">
-              <wp:posOffset>3001645</wp:posOffset>
+              <wp:posOffset>120015</wp:posOffset>
             </wp:positionV>
             <wp:extent cx="4935855" cy="2924810"/>
             <wp:effectExtent l="0" t="0" r="0" b="0"/>
@@ -3388,240 +3609,6 @@
       <w:r>
         <w:rPr/>
       </w:r>
-    </w:p>
-    <w:p>
-      <w:pPr>
-        <w:pStyle w:val="Normal"/>
-        <w:bidi w:val="0"/>
-        <w:jc w:val="left"/>
-        <w:rPr>
-          <w:rFonts w:ascii="Liberation Serif" w:hAnsi="Liberation Serif"/>
-        </w:rPr>
-      </w:pPr>
-      <w:r>
-        <w:rPr/>
-      </w:r>
-    </w:p>
-    <w:p>
-      <w:pPr>
-        <w:pStyle w:val="Normal"/>
-        <w:bidi w:val="0"/>
-        <w:jc w:val="left"/>
-        <w:rPr>
-          <w:rFonts w:ascii="Liberation Serif" w:hAnsi="Liberation Serif"/>
-        </w:rPr>
-      </w:pPr>
-      <w:r>
-        <w:rPr/>
-      </w:r>
-    </w:p>
-    <w:p>
-      <w:pPr>
-        <w:pStyle w:val="Normal"/>
-        <w:bidi w:val="0"/>
-        <w:jc w:val="left"/>
-        <w:rPr>
-          <w:rFonts w:ascii="Liberation Serif" w:hAnsi="Liberation Serif"/>
-        </w:rPr>
-      </w:pPr>
-      <w:r>
-        <w:rPr/>
-      </w:r>
-    </w:p>
-    <w:p>
-      <w:pPr>
-        <w:pStyle w:val="Normal"/>
-        <w:bidi w:val="0"/>
-        <w:jc w:val="left"/>
-        <w:rPr>
-          <w:rFonts w:ascii="Liberation Serif" w:hAnsi="Liberation Serif"/>
-        </w:rPr>
-      </w:pPr>
-      <w:r>
-        <w:rPr/>
-      </w:r>
-    </w:p>
-    <w:p>
-      <w:pPr>
-        <w:pStyle w:val="Normal"/>
-        <w:bidi w:val="0"/>
-        <w:jc w:val="left"/>
-        <w:rPr>
-          <w:rFonts w:ascii="Liberation Serif" w:hAnsi="Liberation Serif"/>
-        </w:rPr>
-      </w:pPr>
-      <w:r>
-        <w:rPr/>
-      </w:r>
-    </w:p>
-    <w:p>
-      <w:pPr>
-        <w:pStyle w:val="Normal"/>
-        <w:bidi w:val="0"/>
-        <w:jc w:val="left"/>
-        <w:rPr>
-          <w:rFonts w:ascii="Liberation Serif" w:hAnsi="Liberation Serif"/>
-        </w:rPr>
-      </w:pPr>
-      <w:r>
-        <w:rPr/>
-      </w:r>
-    </w:p>
-    <w:p>
-      <w:pPr>
-        <w:pStyle w:val="Normal"/>
-        <w:bidi w:val="0"/>
-        <w:jc w:val="left"/>
-        <w:rPr>
-          <w:rFonts w:ascii="Liberation Serif" w:hAnsi="Liberation Serif"/>
-        </w:rPr>
-      </w:pPr>
-      <w:r>
-        <w:rPr/>
-      </w:r>
-    </w:p>
-    <w:p>
-      <w:pPr>
-        <w:pStyle w:val="Normal"/>
-        <w:bidi w:val="0"/>
-        <w:jc w:val="left"/>
-        <w:rPr>
-          <w:rFonts w:ascii="Liberation Serif" w:hAnsi="Liberation Serif"/>
-        </w:rPr>
-      </w:pPr>
-      <w:r>
-        <w:rPr/>
-      </w:r>
-    </w:p>
-    <w:p>
-      <w:pPr>
-        <w:pStyle w:val="Normal"/>
-        <w:bidi w:val="0"/>
-        <w:jc w:val="left"/>
-        <w:rPr>
-          <w:rFonts w:ascii="Liberation Serif" w:hAnsi="Liberation Serif"/>
-        </w:rPr>
-      </w:pPr>
-      <w:r>
-        <w:rPr/>
-      </w:r>
-    </w:p>
-    <w:p>
-      <w:pPr>
-        <w:pStyle w:val="Normal"/>
-        <w:bidi w:val="0"/>
-        <w:jc w:val="left"/>
-        <w:rPr>
-          <w:rFonts w:ascii="Liberation Serif" w:hAnsi="Liberation Serif"/>
-        </w:rPr>
-      </w:pPr>
-      <w:r>
-        <w:rPr/>
-      </w:r>
-    </w:p>
-    <w:p>
-      <w:pPr>
-        <w:pStyle w:val="Normal"/>
-        <w:bidi w:val="0"/>
-        <w:jc w:val="left"/>
-        <w:rPr>
-          <w:rFonts w:ascii="Liberation Serif" w:hAnsi="Liberation Serif"/>
-        </w:rPr>
-      </w:pPr>
-      <w:r>
-        <w:rPr/>
-      </w:r>
-    </w:p>
-    <w:p>
-      <w:pPr>
-        <w:pStyle w:val="Normal"/>
-        <w:bidi w:val="0"/>
-        <w:jc w:val="left"/>
-        <w:rPr>
-          <w:rFonts w:ascii="Liberation Serif" w:hAnsi="Liberation Serif"/>
-        </w:rPr>
-      </w:pPr>
-      <w:r>
-        <w:rPr/>
-      </w:r>
-    </w:p>
-    <w:p>
-      <w:pPr>
-        <w:pStyle w:val="Normal"/>
-        <w:bidi w:val="0"/>
-        <w:jc w:val="left"/>
-        <w:rPr>
-          <w:rFonts w:ascii="Liberation Serif" w:hAnsi="Liberation Serif"/>
-        </w:rPr>
-      </w:pPr>
-      <w:r>
-        <w:rPr/>
-      </w:r>
-    </w:p>
-    <w:p>
-      <w:pPr>
-        <w:pStyle w:val="Normal"/>
-        <w:bidi w:val="0"/>
-        <w:jc w:val="left"/>
-        <w:rPr>
-          <w:rFonts w:ascii="Liberation Serif" w:hAnsi="Liberation Serif"/>
-        </w:rPr>
-      </w:pPr>
-      <w:r>
-        <w:rPr/>
-      </w:r>
-    </w:p>
-    <w:p>
-      <w:pPr>
-        <w:pStyle w:val="Normal"/>
-        <w:bidi w:val="0"/>
-        <w:jc w:val="left"/>
-        <w:rPr>
-          <w:rFonts w:ascii="Liberation Serif" w:hAnsi="Liberation Serif"/>
-        </w:rPr>
-      </w:pPr>
-      <w:r>
-        <w:rPr/>
-      </w:r>
-    </w:p>
-    <w:p>
-      <w:pPr>
-        <w:pStyle w:val="Normal"/>
-        <w:bidi w:val="0"/>
-        <w:jc w:val="left"/>
-        <w:rPr>
-          <w:rFonts w:ascii="Liberation Serif" w:hAnsi="Liberation Serif"/>
-        </w:rPr>
-      </w:pPr>
-      <w:r>
-        <w:rPr/>
-      </w:r>
-    </w:p>
-    <w:p>
-      <w:pPr>
-        <w:pStyle w:val="Normal"/>
-        <w:bidi w:val="0"/>
-        <w:jc w:val="left"/>
-        <w:rPr>
-          <w:rFonts w:ascii="Liberation Serif" w:hAnsi="Liberation Serif"/>
-        </w:rPr>
-      </w:pPr>
-      <w:r>
-        <w:rPr/>
-      </w:r>
-    </w:p>
-    <w:p>
-      <w:pPr>
-        <w:pStyle w:val="Normal"/>
-        <w:bidi w:val="0"/>
-        <w:jc w:val="left"/>
-        <w:rPr>
-          <w:rFonts w:ascii="Liberation Serif" w:hAnsi="Liberation Serif"/>
-        </w:rPr>
-      </w:pPr>
-      <w:r>
-        <w:rPr/>
-      </w:r>
       <w:r>
         <w:br w:type="page"/>
       </w:r>
@@ -3667,7 +3654,7 @@
           <w:u w:val="none"/>
         </w:rPr>
         <w:drawing>
-          <wp:anchor behindDoc="0" distT="0" distB="0" distL="0" distR="0" simplePos="0" locked="0" layoutInCell="1" allowOverlap="1" relativeHeight="8">
+          <wp:anchor behindDoc="0" distT="0" distB="0" distL="0" distR="0" simplePos="0" locked="0" layoutInCell="1" allowOverlap="1" relativeHeight="6">
             <wp:simplePos x="0" y="0"/>
             <wp:positionH relativeFrom="column">
               <wp:posOffset>0</wp:posOffset>
@@ -3712,7 +3699,7 @@
           </wp:anchor>
         </w:drawing>
         <w:drawing>
-          <wp:anchor behindDoc="0" distT="0" distB="0" distL="0" distR="0" simplePos="0" locked="0" layoutInCell="1" allowOverlap="1" relativeHeight="9">
+          <wp:anchor behindDoc="0" distT="0" distB="0" distL="0" distR="0" simplePos="0" locked="0" layoutInCell="1" allowOverlap="1" relativeHeight="7">
             <wp:simplePos x="0" y="0"/>
             <wp:positionH relativeFrom="column">
               <wp:posOffset>0</wp:posOffset>
@@ -4450,6 +4437,7 @@
       <w:rPr>
         <w:rFonts w:ascii="Liberation Serif" w:hAnsi="Liberation Serif" w:eastAsia="NSimSun" w:cs="Lucida Sans"/>
         <w:kern w:val="2"/>
+        <w:sz w:val="20"/>
         <w:szCs w:val="24"/>
         <w:lang w:val="es-AR" w:eastAsia="zh-CN" w:bidi="hi-IN"/>
       </w:rPr>
@@ -4466,7 +4454,7 @@
     <w:pPr>
       <w:widowControl/>
       <w:suppressAutoHyphens w:val="true"/>
-      <w:overflowPunct w:val="false"/>
+      <w:overflowPunct w:val="true"/>
       <w:bidi w:val="0"/>
       <w:spacing w:before="0" w:after="0"/>
       <w:jc w:val="left"/>

</xml_diff>